<commit_message>
docs: Add TODO list
</commit_message>
<xml_diff>
--- a/docs/SG-Portal-TODO.docx
+++ b/docs/SG-Portal-TODO.docx
@@ -75,17 +75,99 @@
       <w:r>
         <w:t>Fix user deactivation for office-assigned users</w:t>
       </w:r>
-    </w:p>
-    <w:p>
-      <w:pPr>
-        <w:pStyle w:val="ListParagraph"/>
-        <w:numPr>
-          <w:ilvl w:val="0"/>
-          <w:numId w:val="2"/>
-        </w:numPr>
-      </w:pPr>
-      <w:r>
-        <w:t>Fix deactivation from edit modal</w:t>
+      <w:r>
+        <w:t xml:space="preserve"> to work the same from the list and detail page</w:t>
+      </w:r>
+    </w:p>
+    <w:p>
+      <w:pPr>
+        <w:pStyle w:val="ListParagraph"/>
+        <w:numPr>
+          <w:ilvl w:val="0"/>
+          <w:numId w:val="2"/>
+        </w:numPr>
+      </w:pPr>
+      <w:r>
+        <w:t xml:space="preserve">When </w:t>
+      </w:r>
+      <w:proofErr w:type="spellStart"/>
+      <w:r>
+        <w:t>addid</w:t>
+      </w:r>
+      <w:proofErr w:type="spellEnd"/>
+      <w:r>
+        <w:t xml:space="preserve"> new pages we need to add them to assigned user based on sales rep or assigned product if the </w:t>
+      </w:r>
+      <w:r>
+        <w:t xml:space="preserve">user has no </w:t>
+      </w:r>
+      <w:proofErr w:type="spellStart"/>
+      <w:r>
+        <w:t>accsess</w:t>
+      </w:r>
+      <w:proofErr w:type="spellEnd"/>
+      <w:r>
+        <w:t xml:space="preserve"> to the page opening the should have the option </w:t>
+      </w:r>
+      <w:proofErr w:type="spellStart"/>
+      <w:r>
+        <w:t>te</w:t>
+      </w:r>
+      <w:proofErr w:type="spellEnd"/>
+      <w:r>
+        <w:t xml:space="preserve"> request </w:t>
+      </w:r>
+      <w:proofErr w:type="spellStart"/>
+      <w:r>
+        <w:t>premittion</w:t>
+      </w:r>
+      <w:proofErr w:type="spellEnd"/>
+      <w:r>
+        <w:t xml:space="preserve"> from there </w:t>
+      </w:r>
+      <w:proofErr w:type="spellStart"/>
+      <w:r>
+        <w:t>supperviser</w:t>
+      </w:r>
+      <w:proofErr w:type="spellEnd"/>
+      <w:r>
+        <w:t xml:space="preserve"> with in the panel but if there supervisor has no </w:t>
+      </w:r>
+      <w:proofErr w:type="spellStart"/>
+      <w:r>
+        <w:t>accsess</w:t>
+      </w:r>
+      <w:proofErr w:type="spellEnd"/>
+      <w:r>
+        <w:t xml:space="preserve"> there to give them </w:t>
+      </w:r>
+      <w:proofErr w:type="spellStart"/>
+      <w:r>
+        <w:t>accsess</w:t>
+      </w:r>
+      <w:proofErr w:type="spellEnd"/>
+      <w:r>
+        <w:t xml:space="preserve"> they can see who the person who can give that and send them the request (this should be set up together with the </w:t>
+      </w:r>
+      <w:proofErr w:type="spellStart"/>
+      <w:r>
+        <w:t>permittions</w:t>
+      </w:r>
+      <w:proofErr w:type="spellEnd"/>
+      <w:r>
+        <w:t xml:space="preserve"> page)</w:t>
+      </w:r>
+    </w:p>
+    <w:p>
+      <w:pPr>
+        <w:pStyle w:val="ListParagraph"/>
+        <w:numPr>
+          <w:ilvl w:val="0"/>
+          <w:numId w:val="2"/>
+        </w:numPr>
+      </w:pPr>
+      <w:r>
+        <w:t xml:space="preserve">What is happening if a position is being deleted </w:t>
       </w:r>
     </w:p>
     <w:p>
@@ -129,35 +211,219 @@
           <w:sz w:val="22"/>
           <w:szCs w:val="22"/>
         </w:rPr>
-        <w:t>Option to not replace</w:t>
-      </w:r>
-    </w:p>
-    <w:p>
-      <w:pPr>
-        <w:pStyle w:val="ListParagraph"/>
-        <w:numPr>
-          <w:ilvl w:val="0"/>
-          <w:numId w:val="2"/>
-        </w:numPr>
-      </w:pPr>
-      <w:r>
-        <w:t>Add Supervisor field</w:t>
-      </w:r>
-    </w:p>
-    <w:p>
-      <w:pPr>
-        <w:pStyle w:val="ListParagraph"/>
-        <w:numPr>
-          <w:ilvl w:val="0"/>
-          <w:numId w:val="3"/>
-        </w:numPr>
-      </w:pPr>
+        <w:t>Option to not replac</w:t>
+      </w:r>
       <w:r>
         <w:rPr>
           <w:sz w:val="22"/>
           <w:szCs w:val="22"/>
         </w:rPr>
-        <w:t>Dropdown based on position's reportsToPositionId</w:t>
+        <w:t>e</w:t>
+      </w:r>
+    </w:p>
+    <w:p>
+      <w:pPr>
+        <w:pStyle w:val="Heading2"/>
+      </w:pPr>
+      <w:r>
+        <w:t>Field Settings Page</w:t>
+      </w:r>
+    </w:p>
+    <w:p>
+      <w:pPr>
+        <w:pStyle w:val="ListParagraph"/>
+        <w:numPr>
+          <w:ilvl w:val="0"/>
+          <w:numId w:val="4"/>
+        </w:numPr>
+      </w:pPr>
+      <w:r>
+        <w:rPr>
+          <w:color w:val="059669"/>
+        </w:rPr>
+        <w:t>Create page with panel-grouped sections</w:t>
+      </w:r>
+    </w:p>
+    <w:p>
+      <w:pPr>
+        <w:pStyle w:val="ListParagraph"/>
+        <w:numPr>
+          <w:ilvl w:val="0"/>
+          <w:numId w:val="4"/>
+        </w:numPr>
+      </w:pPr>
+      <w:r>
+        <w:rPr>
+          <w:color w:val="059669"/>
+        </w:rPr>
+        <w:t>Departments &amp; Positions with hierarchy</w:t>
+      </w:r>
+    </w:p>
+    <w:p>
+      <w:pPr>
+        <w:pStyle w:val="ListParagraph"/>
+        <w:numPr>
+          <w:ilvl w:val="0"/>
+          <w:numId w:val="4"/>
+        </w:numPr>
+      </w:pPr>
+      <w:r>
+        <w:rPr>
+          <w:color w:val="059669"/>
+        </w:rPr>
+        <w:t>Direct reporting structure (</w:t>
+      </w:r>
+      <w:proofErr w:type="spellStart"/>
+      <w:r>
+        <w:rPr>
+          <w:color w:val="059669"/>
+        </w:rPr>
+        <w:t>reportsToPositionId</w:t>
+      </w:r>
+      <w:proofErr w:type="spellEnd"/>
+      <w:r>
+        <w:rPr>
+          <w:color w:val="059669"/>
+        </w:rPr>
+        <w:t>)</w:t>
+      </w:r>
+    </w:p>
+    <w:p>
+      <w:pPr>
+        <w:pStyle w:val="ListParagraph"/>
+        <w:numPr>
+          <w:ilvl w:val="0"/>
+          <w:numId w:val="4"/>
+        </w:numPr>
+      </w:pPr>
+      <w:r>
+        <w:rPr>
+          <w:color w:val="059669"/>
+        </w:rPr>
+        <w:t>Contact Roles (dynamic from store)</w:t>
+      </w:r>
+    </w:p>
+    <w:p>
+      <w:pPr>
+        <w:pStyle w:val="ListParagraph"/>
+        <w:numPr>
+          <w:ilvl w:val="0"/>
+          <w:numId w:val="2"/>
+        </w:numPr>
+      </w:pPr>
+      <w:r>
+        <w:t>Test hierarchy visualization</w:t>
+      </w:r>
+    </w:p>
+    <w:p>
+      <w:pPr>
+        <w:pStyle w:val="ListParagraph"/>
+        <w:numPr>
+          <w:ilvl w:val="0"/>
+          <w:numId w:val="2"/>
+        </w:numPr>
+      </w:pPr>
+      <w:r>
+        <w:t xml:space="preserve">Need to have the department heads report to exec’s </w:t>
+      </w:r>
+    </w:p>
+    <w:p>
+      <w:pPr>
+        <w:pStyle w:val="ListParagraph"/>
+        <w:numPr>
+          <w:ilvl w:val="0"/>
+          <w:numId w:val="2"/>
+        </w:numPr>
+      </w:pPr>
+      <w:r>
+        <w:t xml:space="preserve">Make the boxes for the departments smaller and </w:t>
+      </w:r>
+      <w:proofErr w:type="spellStart"/>
+      <w:r>
+        <w:t>collepsble</w:t>
+      </w:r>
+      <w:proofErr w:type="spellEnd"/>
+      <w:r>
+        <w:t xml:space="preserve"> so its </w:t>
+      </w:r>
+      <w:proofErr w:type="spellStart"/>
+      <w:r>
+        <w:t>veiwble</w:t>
+      </w:r>
+      <w:proofErr w:type="spellEnd"/>
+      <w:r>
+        <w:t xml:space="preserve"> properly </w:t>
+      </w:r>
+    </w:p>
+    <w:p>
+      <w:pPr>
+        <w:pStyle w:val="ListParagraph"/>
+        <w:numPr>
+          <w:ilvl w:val="0"/>
+          <w:numId w:val="2"/>
+        </w:numPr>
+      </w:pPr>
+      <w:r>
+        <w:t xml:space="preserve">When overriding the reporting from the user details page the original reporting should also still be his reporting </w:t>
+      </w:r>
+      <w:proofErr w:type="gramStart"/>
+      <w:r>
+        <w:t>to</w:t>
+      </w:r>
+      <w:proofErr w:type="gramEnd"/>
+      <w:r>
+        <w:t xml:space="preserve"> so they can see </w:t>
+      </w:r>
+      <w:proofErr w:type="gramStart"/>
+      <w:r>
+        <w:t>there</w:t>
+      </w:r>
+      <w:proofErr w:type="gramEnd"/>
+      <w:r>
+        <w:t xml:space="preserve"> stuff </w:t>
+      </w:r>
+      <w:proofErr w:type="spellStart"/>
+      <w:r>
+        <w:t>onless</w:t>
+      </w:r>
+      <w:proofErr w:type="spellEnd"/>
+      <w:r>
+        <w:t xml:space="preserve"> removing them from the user detail page</w:t>
+      </w:r>
+    </w:p>
+    <w:p>
+      <w:pPr>
+        <w:pStyle w:val="Heading2"/>
+      </w:pPr>
+      <w:r>
+        <w:t>Permissions Page</w:t>
+      </w:r>
+    </w:p>
+    <w:p>
+      <w:pPr>
+        <w:pStyle w:val="ListParagraph"/>
+        <w:numPr>
+          <w:ilvl w:val="0"/>
+          <w:numId w:val="4"/>
+        </w:numPr>
+      </w:pPr>
+      <w:r>
+        <w:rPr>
+          <w:color w:val="059669"/>
+        </w:rPr>
+        <w:t>Create placeholder with linked org structure</w:t>
+      </w:r>
+    </w:p>
+    <w:p>
+      <w:pPr>
+        <w:pStyle w:val="ListParagraph"/>
+        <w:numPr>
+          <w:ilvl w:val="0"/>
+          <w:numId w:val="2"/>
+        </w:numPr>
+      </w:pPr>
+      <w:r>
+        <w:t>Position-based access control matrix</w:t>
       </w:r>
     </w:p>
     <w:p>
@@ -173,23 +439,92 @@
           <w:sz w:val="22"/>
           <w:szCs w:val="22"/>
         </w:rPr>
-        <w:t>Auto-select if supervisor position has 1 person</w:t>
-      </w:r>
-    </w:p>
-    <w:p>
-      <w:pPr>
-        <w:pStyle w:val="ListParagraph"/>
-        <w:numPr>
-          <w:ilvl w:val="0"/>
-          <w:numId w:val="3"/>
-        </w:numPr>
-      </w:pPr>
-      <w:r>
-        <w:rPr>
-          <w:sz w:val="22"/>
-          <w:szCs w:val="22"/>
-        </w:rPr>
-        <w:t>Show options if supervisor position has multiple people</w:t>
+        <w:t>Full Access / View Only / No Access per panel</w:t>
+      </w:r>
+    </w:p>
+    <w:p>
+      <w:pPr>
+        <w:pStyle w:val="ListParagraph"/>
+        <w:numPr>
+          <w:ilvl w:val="0"/>
+          <w:numId w:val="2"/>
+        </w:numPr>
+      </w:pPr>
+      <w:r>
+        <w:t>Panel-level permissions</w:t>
+      </w:r>
+    </w:p>
+    <w:p>
+      <w:pPr>
+        <w:pStyle w:val="ListParagraph"/>
+        <w:numPr>
+          <w:ilvl w:val="0"/>
+          <w:numId w:val="2"/>
+        </w:numPr>
+      </w:pPr>
+      <w:r>
+        <w:lastRenderedPageBreak/>
+        <w:t>Feature-level permissions</w:t>
+      </w:r>
+    </w:p>
+    <w:p>
+      <w:pPr>
+        <w:pStyle w:val="ListParagraph"/>
+        <w:numPr>
+          <w:ilvl w:val="0"/>
+          <w:numId w:val="2"/>
+        </w:numPr>
+      </w:pPr>
+      <w:r>
+        <w:t>Inheritance from reporting hierarchy</w:t>
+      </w:r>
+    </w:p>
+    <w:p>
+      <w:pPr>
+        <w:pStyle w:val="ListParagraph"/>
+        <w:numPr>
+          <w:ilvl w:val="0"/>
+          <w:numId w:val="2"/>
+        </w:numPr>
+      </w:pPr>
+      <w:r>
+        <w:t>Cross-department access grants</w:t>
+      </w:r>
+    </w:p>
+    <w:p>
+      <w:pPr>
+        <w:pStyle w:val="ListParagraph"/>
+        <w:numPr>
+          <w:ilvl w:val="0"/>
+          <w:numId w:val="2"/>
+        </w:numPr>
+      </w:pPr>
+      <w:r>
+        <w:t>Approval workflow permissions</w:t>
+      </w:r>
+    </w:p>
+    <w:p>
+      <w:pPr>
+        <w:pStyle w:val="ListParagraph"/>
+        <w:numPr>
+          <w:ilvl w:val="0"/>
+          <w:numId w:val="2"/>
+        </w:numPr>
+      </w:pPr>
+      <w:r>
+        <w:t>Permission enforcement in routes/components</w:t>
+      </w:r>
+    </w:p>
+    <w:p>
+      <w:pPr>
+        <w:pStyle w:val="ListParagraph"/>
+        <w:numPr>
+          <w:ilvl w:val="0"/>
+          <w:numId w:val="2"/>
+        </w:numPr>
+      </w:pPr>
+      <w:r>
+        <w:t>Override permissions in users detail page</w:t>
       </w:r>
     </w:p>
     <w:p>
@@ -197,234 +532,6 @@
         <w:pStyle w:val="Heading2"/>
       </w:pPr>
       <w:r>
-        <w:t>Field Settings Page</w:t>
-      </w:r>
-    </w:p>
-    <w:p>
-      <w:pPr>
-        <w:pStyle w:val="ListParagraph"/>
-        <w:numPr>
-          <w:ilvl w:val="0"/>
-          <w:numId w:val="4"/>
-        </w:numPr>
-      </w:pPr>
-      <w:r>
-        <w:rPr>
-          <w:color w:val="059669"/>
-        </w:rPr>
-        <w:t>Create page with panel-grouped sections</w:t>
-      </w:r>
-    </w:p>
-    <w:p>
-      <w:pPr>
-        <w:pStyle w:val="ListParagraph"/>
-        <w:numPr>
-          <w:ilvl w:val="0"/>
-          <w:numId w:val="4"/>
-        </w:numPr>
-      </w:pPr>
-      <w:r>
-        <w:rPr>
-          <w:color w:val="059669"/>
-        </w:rPr>
-        <w:t>Departments &amp; Positions with hierarchy</w:t>
-      </w:r>
-    </w:p>
-    <w:p>
-      <w:pPr>
-        <w:pStyle w:val="ListParagraph"/>
-        <w:numPr>
-          <w:ilvl w:val="0"/>
-          <w:numId w:val="4"/>
-        </w:numPr>
-      </w:pPr>
-      <w:r>
-        <w:rPr>
-          <w:color w:val="059669"/>
-        </w:rPr>
-        <w:t>Direct reporting structure (reportsToPositionId)</w:t>
-      </w:r>
-    </w:p>
-    <w:p>
-      <w:pPr>
-        <w:pStyle w:val="ListParagraph"/>
-        <w:numPr>
-          <w:ilvl w:val="0"/>
-          <w:numId w:val="4"/>
-        </w:numPr>
-      </w:pPr>
-      <w:r>
-        <w:rPr>
-          <w:color w:val="059669"/>
-        </w:rPr>
-        <w:t>Contact Roles (dynamic from store)</w:t>
-      </w:r>
-    </w:p>
-    <w:p>
-      <w:pPr>
-        <w:pStyle w:val="ListParagraph"/>
-        <w:numPr>
-          <w:ilvl w:val="0"/>
-          <w:numId w:val="2"/>
-        </w:numPr>
-      </w:pPr>
-      <w:r>
-        <w:t>Test hierarchy visualization</w:t>
-      </w:r>
-    </w:p>
-    <w:p>
-      <w:pPr>
-        <w:pStyle w:val="ListParagraph"/>
-        <w:numPr>
-          <w:ilvl w:val="0"/>
-          <w:numId w:val="2"/>
-        </w:numPr>
-      </w:pPr>
-      <w:r>
-        <w:t xml:space="preserve">Need to have the department heads report to exec’s </w:t>
-      </w:r>
-    </w:p>
-    <w:p>
-      <w:pPr>
-        <w:pStyle w:val="ListParagraph"/>
-        <w:numPr>
-          <w:ilvl w:val="0"/>
-          <w:numId w:val="2"/>
-        </w:numPr>
-      </w:pPr>
-      <w:r>
-        <w:t xml:space="preserve">Make the boxes for the departments smaller and collepsble so its veiwble properly </w:t>
-      </w:r>
-    </w:p>
-    <w:p>
-      <w:pPr>
-        <w:pStyle w:val="Heading2"/>
-      </w:pPr>
-      <w:r>
-        <w:t>Permissions Page</w:t>
-      </w:r>
-    </w:p>
-    <w:p>
-      <w:pPr>
-        <w:pStyle w:val="ListParagraph"/>
-        <w:numPr>
-          <w:ilvl w:val="0"/>
-          <w:numId w:val="4"/>
-        </w:numPr>
-      </w:pPr>
-      <w:r>
-        <w:rPr>
-          <w:color w:val="059669"/>
-        </w:rPr>
-        <w:t>Create placeholder with linked org structure</w:t>
-      </w:r>
-    </w:p>
-    <w:p>
-      <w:pPr>
-        <w:pStyle w:val="ListParagraph"/>
-        <w:numPr>
-          <w:ilvl w:val="0"/>
-          <w:numId w:val="2"/>
-        </w:numPr>
-      </w:pPr>
-      <w:r>
-        <w:t>Position-based access control matrix</w:t>
-      </w:r>
-    </w:p>
-    <w:p>
-      <w:pPr>
-        <w:pStyle w:val="ListParagraph"/>
-        <w:numPr>
-          <w:ilvl w:val="0"/>
-          <w:numId w:val="3"/>
-        </w:numPr>
-      </w:pPr>
-      <w:r>
-        <w:rPr>
-          <w:sz w:val="22"/>
-          <w:szCs w:val="22"/>
-        </w:rPr>
-        <w:t>Full Access / View Only / No Access per panel</w:t>
-      </w:r>
-    </w:p>
-    <w:p>
-      <w:pPr>
-        <w:pStyle w:val="ListParagraph"/>
-        <w:numPr>
-          <w:ilvl w:val="0"/>
-          <w:numId w:val="2"/>
-        </w:numPr>
-      </w:pPr>
-      <w:r>
-        <w:t>Panel-level permissions</w:t>
-      </w:r>
-    </w:p>
-    <w:p>
-      <w:pPr>
-        <w:pStyle w:val="ListParagraph"/>
-        <w:numPr>
-          <w:ilvl w:val="0"/>
-          <w:numId w:val="2"/>
-        </w:numPr>
-      </w:pPr>
-      <w:r>
-        <w:t>Feature-level permissions</w:t>
-      </w:r>
-    </w:p>
-    <w:p>
-      <w:pPr>
-        <w:pStyle w:val="ListParagraph"/>
-        <w:numPr>
-          <w:ilvl w:val="0"/>
-          <w:numId w:val="2"/>
-        </w:numPr>
-      </w:pPr>
-      <w:r>
-        <w:t>Inheritance from reporting hierarchy</w:t>
-      </w:r>
-    </w:p>
-    <w:p>
-      <w:pPr>
-        <w:pStyle w:val="ListParagraph"/>
-        <w:numPr>
-          <w:ilvl w:val="0"/>
-          <w:numId w:val="2"/>
-        </w:numPr>
-      </w:pPr>
-      <w:r>
-        <w:t>Cross-department access grants</w:t>
-      </w:r>
-    </w:p>
-    <w:p>
-      <w:pPr>
-        <w:pStyle w:val="ListParagraph"/>
-        <w:numPr>
-          <w:ilvl w:val="0"/>
-          <w:numId w:val="2"/>
-        </w:numPr>
-      </w:pPr>
-      <w:r>
-        <w:t>Approval workflow permissions</w:t>
-      </w:r>
-    </w:p>
-    <w:p>
-      <w:pPr>
-        <w:pStyle w:val="ListParagraph"/>
-        <w:numPr>
-          <w:ilvl w:val="0"/>
-          <w:numId w:val="2"/>
-        </w:numPr>
-      </w:pPr>
-      <w:r>
-        <w:t>Permission enforcement in routes/components</w:t>
-      </w:r>
-    </w:p>
-    <w:p>
-      <w:pPr>
-        <w:pStyle w:val="Heading2"/>
-      </w:pPr>
-      <w:r>
-        <w:lastRenderedPageBreak/>
         <w:t>Company Settings Page</w:t>
       </w:r>
     </w:p>
@@ -559,6 +666,224 @@
     </w:p>
     <w:p>
       <w:pPr>
+        <w:pStyle w:val="ListParagraph"/>
+        <w:numPr>
+          <w:ilvl w:val="0"/>
+          <w:numId w:val="2"/>
+        </w:numPr>
+      </w:pPr>
+      <w:r>
+        <w:t xml:space="preserve">Export </w:t>
+      </w:r>
+      <w:proofErr w:type="gramStart"/>
+      <w:r>
+        <w:t>contacts</w:t>
+      </w:r>
+      <w:proofErr w:type="gramEnd"/>
+      <w:r>
+        <w:t xml:space="preserve"> feature</w:t>
+      </w:r>
+    </w:p>
+    <w:p>
+      <w:pPr>
+        <w:pStyle w:val="ListParagraph"/>
+        <w:numPr>
+          <w:ilvl w:val="0"/>
+          <w:numId w:val="3"/>
+        </w:numPr>
+      </w:pPr>
+      <w:r>
+        <w:rPr>
+          <w:sz w:val="22"/>
+          <w:szCs w:val="22"/>
+        </w:rPr>
+        <w:t>Requires audit system first</w:t>
+      </w:r>
+    </w:p>
+    <w:p>
+      <w:pPr>
+        <w:pStyle w:val="ListParagraph"/>
+        <w:numPr>
+          <w:ilvl w:val="0"/>
+          <w:numId w:val="3"/>
+        </w:numPr>
+      </w:pPr>
+      <w:proofErr w:type="gramStart"/>
+      <w:r>
+        <w:rPr>
+          <w:sz w:val="22"/>
+          <w:szCs w:val="22"/>
+        </w:rPr>
+        <w:t>Requires permissions</w:t>
+      </w:r>
+      <w:proofErr w:type="gramEnd"/>
+      <w:r>
+        <w:rPr>
+          <w:sz w:val="22"/>
+          <w:szCs w:val="22"/>
+        </w:rPr>
+        <w:t xml:space="preserve"> system</w:t>
+      </w:r>
+    </w:p>
+    <w:p>
+      <w:pPr>
+        <w:pStyle w:val="Heading2"/>
+      </w:pPr>
+      <w:r>
+        <w:t>Contacts Page</w:t>
+      </w:r>
+    </w:p>
+    <w:p>
+      <w:pPr>
+        <w:pStyle w:val="ListParagraph"/>
+        <w:numPr>
+          <w:ilvl w:val="0"/>
+          <w:numId w:val="4"/>
+        </w:numPr>
+      </w:pPr>
+      <w:r>
+        <w:rPr>
+          <w:color w:val="059669"/>
+        </w:rPr>
+        <w:t>Slug-based URLs</w:t>
+      </w:r>
+    </w:p>
+    <w:p>
+      <w:pPr>
+        <w:pStyle w:val="ListParagraph"/>
+        <w:numPr>
+          <w:ilvl w:val="0"/>
+          <w:numId w:val="4"/>
+        </w:numPr>
+      </w:pPr>
+      <w:r>
+        <w:rPr>
+          <w:color w:val="059669"/>
+        </w:rPr>
+        <w:t xml:space="preserve">Dynamic contact roles from </w:t>
+      </w:r>
+      <w:proofErr w:type="spellStart"/>
+      <w:proofErr w:type="gramStart"/>
+      <w:r>
+        <w:rPr>
+          <w:color w:val="059669"/>
+        </w:rPr>
+        <w:t>fieldsStore</w:t>
+      </w:r>
+      <w:proofErr w:type="spellEnd"/>
+      <w:proofErr w:type="gramEnd"/>
+    </w:p>
+    <w:p>
+      <w:pPr>
+        <w:pStyle w:val="ListParagraph"/>
+        <w:numPr>
+          <w:ilvl w:val="0"/>
+          <w:numId w:val="2"/>
+        </w:numPr>
+      </w:pPr>
+      <w:r>
+        <w:t xml:space="preserve">Export </w:t>
+      </w:r>
+      <w:proofErr w:type="gramStart"/>
+      <w:r>
+        <w:t>contacts</w:t>
+      </w:r>
+      <w:proofErr w:type="gramEnd"/>
+      <w:r>
+        <w:t xml:space="preserve"> feature</w:t>
+      </w:r>
+    </w:p>
+    <w:p>
+      <w:pPr>
+        <w:pStyle w:val="ListParagraph"/>
+        <w:numPr>
+          <w:ilvl w:val="0"/>
+          <w:numId w:val="3"/>
+        </w:numPr>
+      </w:pPr>
+      <w:r>
+        <w:rPr>
+          <w:sz w:val="22"/>
+          <w:szCs w:val="22"/>
+        </w:rPr>
+        <w:t>Requires audit system first</w:t>
+      </w:r>
+    </w:p>
+    <w:p>
+      <w:pPr>
+        <w:pStyle w:val="ListParagraph"/>
+        <w:numPr>
+          <w:ilvl w:val="0"/>
+          <w:numId w:val="3"/>
+        </w:numPr>
+      </w:pPr>
+      <w:proofErr w:type="gramStart"/>
+      <w:r>
+        <w:rPr>
+          <w:sz w:val="22"/>
+          <w:szCs w:val="22"/>
+        </w:rPr>
+        <w:t>Requires permissions</w:t>
+      </w:r>
+      <w:proofErr w:type="gramEnd"/>
+      <w:r>
+        <w:rPr>
+          <w:sz w:val="22"/>
+          <w:szCs w:val="22"/>
+        </w:rPr>
+        <w:t xml:space="preserve"> system</w:t>
+      </w:r>
+    </w:p>
+    <w:p>
+      <w:pPr>
+        <w:pStyle w:val="Heading2"/>
+      </w:pPr>
+      <w:r>
+        <w:t>Contact Detail Page</w:t>
+      </w:r>
+    </w:p>
+    <w:p>
+      <w:pPr>
+        <w:pStyle w:val="ListParagraph"/>
+        <w:numPr>
+          <w:ilvl w:val="0"/>
+          <w:numId w:val="4"/>
+        </w:numPr>
+      </w:pPr>
+      <w:r>
+        <w:rPr>
+          <w:color w:val="059669"/>
+        </w:rPr>
+        <w:t>Slug-based URLs with redirect</w:t>
+      </w:r>
+    </w:p>
+    <w:p>
+      <w:pPr>
+        <w:pStyle w:val="ListParagraph"/>
+        <w:numPr>
+          <w:ilvl w:val="0"/>
+          <w:numId w:val="4"/>
+        </w:numPr>
+      </w:pPr>
+      <w:r>
+        <w:rPr>
+          <w:color w:val="059669"/>
+        </w:rPr>
+        <w:t xml:space="preserve">Dynamic contact roles from </w:t>
+      </w:r>
+      <w:proofErr w:type="spellStart"/>
+      <w:proofErr w:type="gramStart"/>
+      <w:r>
+        <w:rPr>
+          <w:color w:val="059669"/>
+        </w:rPr>
+        <w:t>fieldsStore</w:t>
+      </w:r>
+      <w:proofErr w:type="spellEnd"/>
+      <w:proofErr w:type="gramEnd"/>
+    </w:p>
+    <w:p>
+      <w:pPr>
         <w:spacing w:after="200"/>
       </w:pPr>
       <w:r>
@@ -574,137 +899,82 @@
     </w:p>
     <w:p>
       <w:pPr>
-        <w:pStyle w:val="Heading2"/>
-      </w:pPr>
-      <w:r>
-        <w:t>Contacts Page</w:t>
-      </w:r>
-    </w:p>
-    <w:p>
-      <w:pPr>
-        <w:pStyle w:val="ListParagraph"/>
-        <w:numPr>
-          <w:ilvl w:val="0"/>
-          <w:numId w:val="4"/>
-        </w:numPr>
-      </w:pPr>
-      <w:r>
-        <w:rPr>
-          <w:color w:val="059669"/>
-        </w:rPr>
-        <w:t>Slug-based URLs</w:t>
-      </w:r>
-    </w:p>
-    <w:p>
-      <w:pPr>
-        <w:pStyle w:val="ListParagraph"/>
-        <w:numPr>
-          <w:ilvl w:val="0"/>
-          <w:numId w:val="4"/>
-        </w:numPr>
-      </w:pPr>
-      <w:r>
-        <w:rPr>
-          <w:color w:val="059669"/>
-        </w:rPr>
-        <w:t>Dynamic contact roles from fieldsStore</w:t>
-      </w:r>
-    </w:p>
-    <w:p>
-      <w:pPr>
-        <w:pStyle w:val="ListParagraph"/>
-        <w:numPr>
-          <w:ilvl w:val="0"/>
-          <w:numId w:val="2"/>
-        </w:numPr>
-      </w:pPr>
-      <w:r>
-        <w:t>Export contacts feature</w:t>
-      </w:r>
-    </w:p>
-    <w:p>
-      <w:pPr>
-        <w:pStyle w:val="ListParagraph"/>
-        <w:numPr>
-          <w:ilvl w:val="0"/>
-          <w:numId w:val="3"/>
-        </w:numPr>
-      </w:pPr>
-      <w:r>
-        <w:rPr>
-          <w:sz w:val="22"/>
-          <w:szCs w:val="22"/>
-        </w:rPr>
-        <w:t>Requires audit system first</w:t>
-      </w:r>
-    </w:p>
-    <w:p>
-      <w:pPr>
-        <w:pStyle w:val="ListParagraph"/>
-        <w:numPr>
-          <w:ilvl w:val="0"/>
-          <w:numId w:val="3"/>
-        </w:numPr>
-      </w:pPr>
-      <w:r>
-        <w:rPr>
-          <w:sz w:val="22"/>
-          <w:szCs w:val="22"/>
-        </w:rPr>
-        <w:t>Requires permissions system</w:t>
-      </w:r>
-    </w:p>
-    <w:p>
-      <w:pPr>
-        <w:pStyle w:val="Heading2"/>
-      </w:pPr>
-      <w:r>
-        <w:t>Contact Detail Page</w:t>
-      </w:r>
-    </w:p>
-    <w:p>
-      <w:pPr>
-        <w:pStyle w:val="ListParagraph"/>
-        <w:numPr>
-          <w:ilvl w:val="0"/>
-          <w:numId w:val="4"/>
-        </w:numPr>
-      </w:pPr>
-      <w:r>
-        <w:rPr>
-          <w:color w:val="059669"/>
-        </w:rPr>
-        <w:t>Slug-based URLs with redirect</w:t>
-      </w:r>
-    </w:p>
-    <w:p>
-      <w:pPr>
-        <w:pStyle w:val="ListParagraph"/>
-        <w:numPr>
-          <w:ilvl w:val="0"/>
-          <w:numId w:val="4"/>
-        </w:numPr>
-      </w:pPr>
-      <w:r>
-        <w:rPr>
-          <w:color w:val="059669"/>
-        </w:rPr>
-        <w:t>Dynamic contact roles from fieldsStore</w:t>
-      </w:r>
-    </w:p>
-    <w:p>
-      <w:pPr>
-        <w:spacing w:after="200"/>
+        <w:pStyle w:val="Heading1"/>
+      </w:pPr>
+      <w:r>
+        <w:t>Projects Panel</w:t>
+      </w:r>
+    </w:p>
+    <w:p>
+      <w:pPr>
+        <w:shd w:val="clear" w:color="auto" w:fill="F1F5F9"/>
+        <w:spacing w:before="120" w:after="120"/>
+        <w:ind w:left="360" w:right="360"/>
       </w:pPr>
       <w:r>
         <w:rPr>
           <w:i/>
           <w:iCs/>
           <w:color w:val="64748B"/>
-          <w:sz w:val="22"/>
-          <w:szCs w:val="22"/>
-        </w:rPr>
-        <w:t>(No open items)</w:t>
+        </w:rPr>
+        <w:lastRenderedPageBreak/>
+        <w:t>Entire panel will be rebuilt from scratch</w:t>
+      </w:r>
+    </w:p>
+    <w:p>
+      <w:pPr>
+        <w:pStyle w:val="Heading2"/>
+      </w:pPr>
+      <w:r>
+        <w:t>Projects Page</w:t>
+      </w:r>
+    </w:p>
+    <w:p>
+      <w:pPr>
+        <w:pStyle w:val="ListParagraph"/>
+        <w:numPr>
+          <w:ilvl w:val="0"/>
+          <w:numId w:val="2"/>
+        </w:numPr>
+      </w:pPr>
+      <w:r>
+        <w:t>Design new data model</w:t>
+      </w:r>
+    </w:p>
+    <w:p>
+      <w:pPr>
+        <w:pStyle w:val="ListParagraph"/>
+        <w:numPr>
+          <w:ilvl w:val="0"/>
+          <w:numId w:val="2"/>
+        </w:numPr>
+      </w:pPr>
+      <w:r>
+        <w:t>Create projects store</w:t>
+      </w:r>
+    </w:p>
+    <w:p>
+      <w:pPr>
+        <w:pStyle w:val="ListParagraph"/>
+        <w:numPr>
+          <w:ilvl w:val="0"/>
+          <w:numId w:val="2"/>
+        </w:numPr>
+      </w:pPr>
+      <w:r>
+        <w:t>Build projects list page</w:t>
+      </w:r>
+    </w:p>
+    <w:p>
+      <w:pPr>
+        <w:pStyle w:val="ListParagraph"/>
+        <w:numPr>
+          <w:ilvl w:val="0"/>
+          <w:numId w:val="2"/>
+        </w:numPr>
+      </w:pPr>
+      <w:r>
+        <w:t>Build project detail page</w:t>
       </w:r>
     </w:p>
     <w:p>
@@ -712,7 +982,7 @@
         <w:pStyle w:val="Heading1"/>
       </w:pPr>
       <w:r>
-        <w:t>Projects Panel</w:t>
+        <w:t>Estimating Panel</w:t>
       </w:r>
     </w:p>
     <w:p>
@@ -735,7 +1005,7 @@
         <w:pStyle w:val="Heading2"/>
       </w:pPr>
       <w:r>
-        <w:t>Projects Page</w:t>
+        <w:t>Estimates Page</w:t>
       </w:r>
     </w:p>
     <w:p>
@@ -759,31 +1029,31 @@
         </w:numPr>
       </w:pPr>
       <w:r>
-        <w:t>Create projects store</w:t>
-      </w:r>
-    </w:p>
-    <w:p>
-      <w:pPr>
-        <w:pStyle w:val="ListParagraph"/>
-        <w:numPr>
-          <w:ilvl w:val="0"/>
-          <w:numId w:val="2"/>
-        </w:numPr>
-      </w:pPr>
-      <w:r>
-        <w:t>Build projects list page</w:t>
-      </w:r>
-    </w:p>
-    <w:p>
-      <w:pPr>
-        <w:pStyle w:val="ListParagraph"/>
-        <w:numPr>
-          <w:ilvl w:val="0"/>
-          <w:numId w:val="2"/>
-        </w:numPr>
-      </w:pPr>
-      <w:r>
-        <w:t>Build project detail page</w:t>
+        <w:t>Create estimates store</w:t>
+      </w:r>
+    </w:p>
+    <w:p>
+      <w:pPr>
+        <w:pStyle w:val="ListParagraph"/>
+        <w:numPr>
+          <w:ilvl w:val="0"/>
+          <w:numId w:val="2"/>
+        </w:numPr>
+      </w:pPr>
+      <w:r>
+        <w:t>Build estimates list page</w:t>
+      </w:r>
+    </w:p>
+    <w:p>
+      <w:pPr>
+        <w:pStyle w:val="ListParagraph"/>
+        <w:numPr>
+          <w:ilvl w:val="0"/>
+          <w:numId w:val="2"/>
+        </w:numPr>
+      </w:pPr>
+      <w:r>
+        <w:t>Build estimate detail page</w:t>
       </w:r>
     </w:p>
     <w:p>
@@ -791,8 +1061,7 @@
         <w:pStyle w:val="Heading1"/>
       </w:pPr>
       <w:r>
-        <w:lastRenderedPageBreak/>
-        <w:t>Estimating Panel</w:t>
+        <w:t>Accounting Panel</w:t>
       </w:r>
     </w:p>
     <w:p>
@@ -815,85 +1084,6 @@
         <w:pStyle w:val="Heading2"/>
       </w:pPr>
       <w:r>
-        <w:t>Estimates Page</w:t>
-      </w:r>
-    </w:p>
-    <w:p>
-      <w:pPr>
-        <w:pStyle w:val="ListParagraph"/>
-        <w:numPr>
-          <w:ilvl w:val="0"/>
-          <w:numId w:val="2"/>
-        </w:numPr>
-      </w:pPr>
-      <w:r>
-        <w:t>Design new data model</w:t>
-      </w:r>
-    </w:p>
-    <w:p>
-      <w:pPr>
-        <w:pStyle w:val="ListParagraph"/>
-        <w:numPr>
-          <w:ilvl w:val="0"/>
-          <w:numId w:val="2"/>
-        </w:numPr>
-      </w:pPr>
-      <w:r>
-        <w:t>Create estimates store</w:t>
-      </w:r>
-    </w:p>
-    <w:p>
-      <w:pPr>
-        <w:pStyle w:val="ListParagraph"/>
-        <w:numPr>
-          <w:ilvl w:val="0"/>
-          <w:numId w:val="2"/>
-        </w:numPr>
-      </w:pPr>
-      <w:r>
-        <w:t>Build estimates list page</w:t>
-      </w:r>
-    </w:p>
-    <w:p>
-      <w:pPr>
-        <w:pStyle w:val="ListParagraph"/>
-        <w:numPr>
-          <w:ilvl w:val="0"/>
-          <w:numId w:val="2"/>
-        </w:numPr>
-      </w:pPr>
-      <w:r>
-        <w:t>Build estimate detail page</w:t>
-      </w:r>
-    </w:p>
-    <w:p>
-      <w:pPr>
-        <w:pStyle w:val="Heading1"/>
-      </w:pPr>
-      <w:r>
-        <w:t>Accounting Panel</w:t>
-      </w:r>
-    </w:p>
-    <w:p>
-      <w:pPr>
-        <w:shd w:val="clear" w:color="auto" w:fill="F1F5F9"/>
-        <w:spacing w:before="120" w:after="120"/>
-        <w:ind w:left="360" w:right="360"/>
-      </w:pPr>
-      <w:r>
-        <w:rPr>
-          <w:i/>
-          <w:iCs/>
-          <w:color w:val="64748B"/>
-        </w:rPr>
-        <w:t>Entire panel will be rebuilt from scratch</w:t>
-      </w:r>
-    </w:p>
-    <w:p>
-      <w:pPr>
-        <w:pStyle w:val="Heading2"/>
-      </w:pPr>
-      <w:r>
         <w:t>Invoices Page</w:t>
       </w:r>
     </w:p>
@@ -986,8 +1176,17 @@
           <w:sz w:val="22"/>
           <w:szCs w:val="22"/>
         </w:rPr>
-        <w:t>Currently uses base64 in localStorage</w:t>
-      </w:r>
+        <w:t xml:space="preserve">Currently uses base64 in </w:t>
+      </w:r>
+      <w:proofErr w:type="spellStart"/>
+      <w:r>
+        <w:rPr>
+          <w:sz w:val="22"/>
+          <w:szCs w:val="22"/>
+        </w:rPr>
+        <w:t>localStorage</w:t>
+      </w:r>
+      <w:proofErr w:type="spellEnd"/>
     </w:p>
     <w:p>
       <w:pPr>

</xml_diff>

<commit_message>
feat: Field Settings, User Management, Header logo fix
- Department cards compact with popup modal for positions
- Department Head checkbox for top positions
- Cross-department reporting (dept heads -> Executive)
- Position deletion with succession planning
- User Detail Page with dual supervisor support
- Warning banners for missing dept/position/supervisor
- ManageUsersPage warning indicators
- Header/PanelHeader logo fix for dark mode
- SelectFilter Tab key fix
- fieldsStore deletePosition inherits reportsToPositionId
- clientsStore checks all locations for sales reps
</commit_message>
<xml_diff>
--- a/docs/SG-Portal-TODO.docx
+++ b/docs/SG-Portal-TODO.docx
@@ -131,10 +131,18 @@
       </w:r>
       <w:proofErr w:type="spellEnd"/>
       <w:r>
-        <w:t xml:space="preserve"> with in the panel but if there supervisor has no </w:t>
+        <w:t xml:space="preserve"> </w:t>
       </w:r>
       <w:proofErr w:type="spellStart"/>
       <w:r>
+        <w:t>with in</w:t>
+      </w:r>
+      <w:proofErr w:type="spellEnd"/>
+      <w:r>
+        <w:t xml:space="preserve"> the panel but if there supervisor has no </w:t>
+      </w:r>
+      <w:proofErr w:type="spellStart"/>
+      <w:r>
         <w:t>accsess</w:t>
       </w:r>
       <w:proofErr w:type="spellEnd"/>
@@ -155,19 +163,7 @@
       </w:r>
       <w:proofErr w:type="spellEnd"/>
       <w:r>
-        <w:t xml:space="preserve"> page)</w:t>
-      </w:r>
-    </w:p>
-    <w:p>
-      <w:pPr>
-        <w:pStyle w:val="ListParagraph"/>
-        <w:numPr>
-          <w:ilvl w:val="0"/>
-          <w:numId w:val="2"/>
-        </w:numPr>
-      </w:pPr>
-      <w:r>
-        <w:t xml:space="preserve">What is happening if a position is being deleted </w:t>
+        <w:t xml:space="preserve"> page) </w:t>
       </w:r>
     </w:p>
     <w:p>
@@ -231,168 +227,6 @@
     </w:p>
     <w:p>
       <w:pPr>
-        <w:pStyle w:val="ListParagraph"/>
-        <w:numPr>
-          <w:ilvl w:val="0"/>
-          <w:numId w:val="4"/>
-        </w:numPr>
-      </w:pPr>
-      <w:r>
-        <w:rPr>
-          <w:color w:val="059669"/>
-        </w:rPr>
-        <w:t>Create page with panel-grouped sections</w:t>
-      </w:r>
-    </w:p>
-    <w:p>
-      <w:pPr>
-        <w:pStyle w:val="ListParagraph"/>
-        <w:numPr>
-          <w:ilvl w:val="0"/>
-          <w:numId w:val="4"/>
-        </w:numPr>
-      </w:pPr>
-      <w:r>
-        <w:rPr>
-          <w:color w:val="059669"/>
-        </w:rPr>
-        <w:t>Departments &amp; Positions with hierarchy</w:t>
-      </w:r>
-    </w:p>
-    <w:p>
-      <w:pPr>
-        <w:pStyle w:val="ListParagraph"/>
-        <w:numPr>
-          <w:ilvl w:val="0"/>
-          <w:numId w:val="4"/>
-        </w:numPr>
-      </w:pPr>
-      <w:r>
-        <w:rPr>
-          <w:color w:val="059669"/>
-        </w:rPr>
-        <w:t>Direct reporting structure (</w:t>
-      </w:r>
-      <w:proofErr w:type="spellStart"/>
-      <w:r>
-        <w:rPr>
-          <w:color w:val="059669"/>
-        </w:rPr>
-        <w:t>reportsToPositionId</w:t>
-      </w:r>
-      <w:proofErr w:type="spellEnd"/>
-      <w:r>
-        <w:rPr>
-          <w:color w:val="059669"/>
-        </w:rPr>
-        <w:t>)</w:t>
-      </w:r>
-    </w:p>
-    <w:p>
-      <w:pPr>
-        <w:pStyle w:val="ListParagraph"/>
-        <w:numPr>
-          <w:ilvl w:val="0"/>
-          <w:numId w:val="4"/>
-        </w:numPr>
-      </w:pPr>
-      <w:r>
-        <w:rPr>
-          <w:color w:val="059669"/>
-        </w:rPr>
-        <w:t>Contact Roles (dynamic from store)</w:t>
-      </w:r>
-    </w:p>
-    <w:p>
-      <w:pPr>
-        <w:pStyle w:val="ListParagraph"/>
-        <w:numPr>
-          <w:ilvl w:val="0"/>
-          <w:numId w:val="2"/>
-        </w:numPr>
-      </w:pPr>
-      <w:r>
-        <w:t>Test hierarchy visualization</w:t>
-      </w:r>
-    </w:p>
-    <w:p>
-      <w:pPr>
-        <w:pStyle w:val="ListParagraph"/>
-        <w:numPr>
-          <w:ilvl w:val="0"/>
-          <w:numId w:val="2"/>
-        </w:numPr>
-      </w:pPr>
-      <w:r>
-        <w:t xml:space="preserve">Need to have the department heads report to exec’s </w:t>
-      </w:r>
-    </w:p>
-    <w:p>
-      <w:pPr>
-        <w:pStyle w:val="ListParagraph"/>
-        <w:numPr>
-          <w:ilvl w:val="0"/>
-          <w:numId w:val="2"/>
-        </w:numPr>
-      </w:pPr>
-      <w:r>
-        <w:t xml:space="preserve">Make the boxes for the departments smaller and </w:t>
-      </w:r>
-      <w:proofErr w:type="spellStart"/>
-      <w:r>
-        <w:t>collepsble</w:t>
-      </w:r>
-      <w:proofErr w:type="spellEnd"/>
-      <w:r>
-        <w:t xml:space="preserve"> so its </w:t>
-      </w:r>
-      <w:proofErr w:type="spellStart"/>
-      <w:r>
-        <w:t>veiwble</w:t>
-      </w:r>
-      <w:proofErr w:type="spellEnd"/>
-      <w:r>
-        <w:t xml:space="preserve"> properly </w:t>
-      </w:r>
-    </w:p>
-    <w:p>
-      <w:pPr>
-        <w:pStyle w:val="ListParagraph"/>
-        <w:numPr>
-          <w:ilvl w:val="0"/>
-          <w:numId w:val="2"/>
-        </w:numPr>
-      </w:pPr>
-      <w:r>
-        <w:t xml:space="preserve">When overriding the reporting from the user details page the original reporting should also still be his reporting </w:t>
-      </w:r>
-      <w:proofErr w:type="gramStart"/>
-      <w:r>
-        <w:t>to</w:t>
-      </w:r>
-      <w:proofErr w:type="gramEnd"/>
-      <w:r>
-        <w:t xml:space="preserve"> so they can see </w:t>
-      </w:r>
-      <w:proofErr w:type="gramStart"/>
-      <w:r>
-        <w:t>there</w:t>
-      </w:r>
-      <w:proofErr w:type="gramEnd"/>
-      <w:r>
-        <w:t xml:space="preserve"> stuff </w:t>
-      </w:r>
-      <w:proofErr w:type="spellStart"/>
-      <w:r>
-        <w:t>onless</w:t>
-      </w:r>
-      <w:proofErr w:type="spellEnd"/>
-      <w:r>
-        <w:t xml:space="preserve"> removing them from the user detail page</w:t>
-      </w:r>
-    </w:p>
-    <w:p>
-      <w:pPr>
         <w:pStyle w:val="Heading2"/>
       </w:pPr>
       <w:r>
@@ -463,7 +297,6 @@
         </w:numPr>
       </w:pPr>
       <w:r>
-        <w:lastRenderedPageBreak/>
         <w:t>Feature-level permissions</w:t>
       </w:r>
     </w:p>
@@ -533,51 +366,6 @@
       </w:pPr>
       <w:r>
         <w:t>Company Settings Page</w:t>
-      </w:r>
-    </w:p>
-    <w:p>
-      <w:pPr>
-        <w:pStyle w:val="ListParagraph"/>
-        <w:numPr>
-          <w:ilvl w:val="0"/>
-          <w:numId w:val="4"/>
-        </w:numPr>
-      </w:pPr>
-      <w:r>
-        <w:rPr>
-          <w:color w:val="059669"/>
-        </w:rPr>
-        <w:t>Basic company info editing</w:t>
-      </w:r>
-    </w:p>
-    <w:p>
-      <w:pPr>
-        <w:pStyle w:val="ListParagraph"/>
-        <w:numPr>
-          <w:ilvl w:val="0"/>
-          <w:numId w:val="4"/>
-        </w:numPr>
-      </w:pPr>
-      <w:r>
-        <w:rPr>
-          <w:color w:val="059669"/>
-        </w:rPr>
-        <w:t>Logo upload</w:t>
-      </w:r>
-    </w:p>
-    <w:p>
-      <w:pPr>
-        <w:pStyle w:val="ListParagraph"/>
-        <w:numPr>
-          <w:ilvl w:val="0"/>
-          <w:numId w:val="4"/>
-        </w:numPr>
-      </w:pPr>
-      <w:r>
-        <w:rPr>
-          <w:color w:val="059669"/>
-        </w:rPr>
-        <w:t>Letterhead upload</w:t>
       </w:r>
     </w:p>
     <w:p>
@@ -608,22 +396,8 @@
         <w:pStyle w:val="Heading2"/>
       </w:pPr>
       <w:r>
+        <w:lastRenderedPageBreak/>
         <w:t>Companies Page</w:t>
-      </w:r>
-    </w:p>
-    <w:p>
-      <w:pPr>
-        <w:pStyle w:val="ListParagraph"/>
-        <w:numPr>
-          <w:ilvl w:val="0"/>
-          <w:numId w:val="4"/>
-        </w:numPr>
-      </w:pPr>
-      <w:r>
-        <w:rPr>
-          <w:color w:val="059669"/>
-        </w:rPr>
-        <w:t>Slug-based URLs</w:t>
       </w:r>
     </w:p>
     <w:p>
@@ -654,34 +428,11 @@
         <w:pStyle w:val="ListParagraph"/>
         <w:numPr>
           <w:ilvl w:val="0"/>
-          <w:numId w:val="4"/>
-        </w:numPr>
-      </w:pPr>
-      <w:r>
-        <w:rPr>
-          <w:color w:val="059669"/>
-        </w:rPr>
-        <w:t>Slug-based URLs with redirect</w:t>
-      </w:r>
-    </w:p>
-    <w:p>
-      <w:pPr>
-        <w:pStyle w:val="ListParagraph"/>
-        <w:numPr>
-          <w:ilvl w:val="0"/>
-          <w:numId w:val="2"/>
-        </w:numPr>
-      </w:pPr>
-      <w:r>
-        <w:t xml:space="preserve">Export </w:t>
-      </w:r>
-      <w:proofErr w:type="gramStart"/>
-      <w:r>
-        <w:t>contacts</w:t>
-      </w:r>
-      <w:proofErr w:type="gramEnd"/>
-      <w:r>
-        <w:t xml:space="preserve"> feature</w:t>
+          <w:numId w:val="2"/>
+        </w:numPr>
+      </w:pPr>
+      <w:r>
+        <w:t>Export contacts feature</w:t>
       </w:r>
     </w:p>
     <w:p>
@@ -708,21 +459,12 @@
           <w:numId w:val="3"/>
         </w:numPr>
       </w:pPr>
-      <w:proofErr w:type="gramStart"/>
       <w:r>
         <w:rPr>
           <w:sz w:val="22"/>
           <w:szCs w:val="22"/>
         </w:rPr>
-        <w:t>Requires permissions</w:t>
-      </w:r>
-      <w:proofErr w:type="gramEnd"/>
-      <w:r>
-        <w:rPr>
-          <w:sz w:val="22"/>
-          <w:szCs w:val="22"/>
-        </w:rPr>
-        <w:t xml:space="preserve"> system</w:t>
+        <w:t>Requires permissions system</w:t>
       </w:r>
     </w:p>
     <w:p>
@@ -738,59 +480,11 @@
         <w:pStyle w:val="ListParagraph"/>
         <w:numPr>
           <w:ilvl w:val="0"/>
-          <w:numId w:val="4"/>
-        </w:numPr>
-      </w:pPr>
-      <w:r>
-        <w:rPr>
-          <w:color w:val="059669"/>
-        </w:rPr>
-        <w:t>Slug-based URLs</w:t>
-      </w:r>
-    </w:p>
-    <w:p>
-      <w:pPr>
-        <w:pStyle w:val="ListParagraph"/>
-        <w:numPr>
-          <w:ilvl w:val="0"/>
-          <w:numId w:val="4"/>
-        </w:numPr>
-      </w:pPr>
-      <w:r>
-        <w:rPr>
-          <w:color w:val="059669"/>
-        </w:rPr>
-        <w:t xml:space="preserve">Dynamic contact roles from </w:t>
-      </w:r>
-      <w:proofErr w:type="spellStart"/>
-      <w:proofErr w:type="gramStart"/>
-      <w:r>
-        <w:rPr>
-          <w:color w:val="059669"/>
-        </w:rPr>
-        <w:t>fieldsStore</w:t>
-      </w:r>
-      <w:proofErr w:type="spellEnd"/>
-      <w:proofErr w:type="gramEnd"/>
-    </w:p>
-    <w:p>
-      <w:pPr>
-        <w:pStyle w:val="ListParagraph"/>
-        <w:numPr>
-          <w:ilvl w:val="0"/>
-          <w:numId w:val="2"/>
-        </w:numPr>
-      </w:pPr>
-      <w:r>
-        <w:t xml:space="preserve">Export </w:t>
-      </w:r>
-      <w:proofErr w:type="gramStart"/>
-      <w:r>
-        <w:t>contacts</w:t>
-      </w:r>
-      <w:proofErr w:type="gramEnd"/>
-      <w:r>
-        <w:t xml:space="preserve"> feature</w:t>
+          <w:numId w:val="2"/>
+        </w:numPr>
+      </w:pPr>
+      <w:r>
+        <w:t>Export contacts feature</w:t>
       </w:r>
     </w:p>
     <w:p>
@@ -817,21 +511,12 @@
           <w:numId w:val="3"/>
         </w:numPr>
       </w:pPr>
-      <w:proofErr w:type="gramStart"/>
       <w:r>
         <w:rPr>
           <w:sz w:val="22"/>
           <w:szCs w:val="22"/>
         </w:rPr>
-        <w:t>Requires permissions</w:t>
-      </w:r>
-      <w:proofErr w:type="gramEnd"/>
-      <w:r>
-        <w:rPr>
-          <w:sz w:val="22"/>
-          <w:szCs w:val="22"/>
-        </w:rPr>
-        <w:t xml:space="preserve"> system</w:t>
+        <w:t>Requires permissions system</w:t>
       </w:r>
     </w:p>
     <w:p>
@@ -841,46 +526,6 @@
       <w:r>
         <w:t>Contact Detail Page</w:t>
       </w:r>
-    </w:p>
-    <w:p>
-      <w:pPr>
-        <w:pStyle w:val="ListParagraph"/>
-        <w:numPr>
-          <w:ilvl w:val="0"/>
-          <w:numId w:val="4"/>
-        </w:numPr>
-      </w:pPr>
-      <w:r>
-        <w:rPr>
-          <w:color w:val="059669"/>
-        </w:rPr>
-        <w:t>Slug-based URLs with redirect</w:t>
-      </w:r>
-    </w:p>
-    <w:p>
-      <w:pPr>
-        <w:pStyle w:val="ListParagraph"/>
-        <w:numPr>
-          <w:ilvl w:val="0"/>
-          <w:numId w:val="4"/>
-        </w:numPr>
-      </w:pPr>
-      <w:r>
-        <w:rPr>
-          <w:color w:val="059669"/>
-        </w:rPr>
-        <w:t xml:space="preserve">Dynamic contact roles from </w:t>
-      </w:r>
-      <w:proofErr w:type="spellStart"/>
-      <w:proofErr w:type="gramStart"/>
-      <w:r>
-        <w:rPr>
-          <w:color w:val="059669"/>
-        </w:rPr>
-        <w:t>fieldsStore</w:t>
-      </w:r>
-      <w:proofErr w:type="spellEnd"/>
-      <w:proofErr w:type="gramEnd"/>
     </w:p>
     <w:p>
       <w:pPr>
@@ -917,7 +562,6 @@
           <w:iCs/>
           <w:color w:val="64748B"/>
         </w:rPr>
-        <w:lastRenderedPageBreak/>
         <w:t>Entire panel will be rebuilt from scratch</w:t>
       </w:r>
     </w:p>
@@ -1084,6 +728,7 @@
         <w:pStyle w:val="Heading2"/>
       </w:pPr>
       <w:r>
+        <w:lastRenderedPageBreak/>
         <w:t>Invoices Page</w:t>
       </w:r>
     </w:p>
@@ -1302,14 +947,32 @@
           <w:numId w:val="2"/>
         </w:numPr>
       </w:pPr>
-      <w:r>
-        <w:t xml:space="preserve">Need to fix the logo when in dark mode </w:t>
-      </w:r>
-    </w:p>
-    <w:p>
-      <w:pPr>
-        <w:spacing w:before="600"/>
-        <w:jc w:val="center"/>
+    </w:p>
+    <w:p>
+      <w:pPr>
+        <w:pStyle w:val="ListParagraph"/>
+        <w:numPr>
+          <w:ilvl w:val="0"/>
+          <w:numId w:val="2"/>
+        </w:numPr>
+      </w:pPr>
+    </w:p>
+    <w:p>
+      <w:pPr>
+        <w:pStyle w:val="ListParagraph"/>
+        <w:numPr>
+          <w:ilvl w:val="0"/>
+          <w:numId w:val="2"/>
+        </w:numPr>
+      </w:pPr>
+    </w:p>
+    <w:p>
+      <w:pPr>
+        <w:pStyle w:val="ListParagraph"/>
+        <w:numPr>
+          <w:ilvl w:val="0"/>
+          <w:numId w:val="2"/>
+        </w:numPr>
       </w:pPr>
       <w:r>
         <w:rPr>

</xml_diff>

<commit_message>
feat: PositionSelector component, multiple supervisors support, dropdown positioning
- Add PositionSelector common component with hierarchical dept/position selection
- Add keyboard navigation (Arrow keys, Enter, Escape, Tab)
- Add dropdown flip-to-top when near viewport bottom
- Fix SelectFilter space bar behavior in search
- Support multiple additional supervisors (supervisorIds array)
- Auto re-enable default supervisor when last additional removed
- Cannot disable default without additional supervisors
- Add pending state with focus trap and toast notifications
- Update UserDetailPage reporting structure UI
</commit_message>
<xml_diff>
--- a/docs/SG-Portal-TODO.docx
+++ b/docs/SG-Portal-TODO.docx
@@ -219,6 +219,22 @@
     </w:p>
     <w:p>
       <w:pPr>
+        <w:pStyle w:val="ListParagraph"/>
+        <w:numPr>
+          <w:ilvl w:val="0"/>
+          <w:numId w:val="3"/>
+        </w:numPr>
+      </w:pPr>
+      <w:r>
+        <w:rPr>
+          <w:sz w:val="22"/>
+          <w:szCs w:val="22"/>
+        </w:rPr>
+        <w:t>Slug Based URL</w:t>
+      </w:r>
+    </w:p>
+    <w:p>
+      <w:pPr>
         <w:pStyle w:val="Heading2"/>
       </w:pPr>
       <w:r>
@@ -388,6 +404,7 @@
         <w:pStyle w:val="Heading1"/>
       </w:pPr>
       <w:r>
+        <w:lastRenderedPageBreak/>
         <w:t>Customers Panel</w:t>
       </w:r>
     </w:p>
@@ -396,43 +413,27 @@
         <w:pStyle w:val="Heading2"/>
       </w:pPr>
       <w:r>
-        <w:lastRenderedPageBreak/>
         <w:t>Companies Page</w:t>
       </w:r>
     </w:p>
     <w:p>
       <w:pPr>
-        <w:spacing w:after="200"/>
-      </w:pPr>
-      <w:r>
-        <w:rPr>
-          <w:i/>
-          <w:iCs/>
-          <w:color w:val="64748B"/>
-          <w:sz w:val="22"/>
-          <w:szCs w:val="22"/>
-        </w:rPr>
-        <w:t>(No open items)</w:t>
-      </w:r>
-    </w:p>
-    <w:p>
-      <w:pPr>
-        <w:pStyle w:val="Heading2"/>
-      </w:pPr>
-      <w:r>
-        <w:t>Company Detail Page</w:t>
-      </w:r>
-    </w:p>
-    <w:p>
-      <w:pPr>
-        <w:pStyle w:val="ListParagraph"/>
-        <w:numPr>
-          <w:ilvl w:val="0"/>
-          <w:numId w:val="2"/>
-        </w:numPr>
-      </w:pPr>
-      <w:r>
-        <w:t>Export contacts feature</w:t>
+        <w:pStyle w:val="ListParagraph"/>
+        <w:numPr>
+          <w:ilvl w:val="0"/>
+          <w:numId w:val="2"/>
+        </w:numPr>
+      </w:pPr>
+      <w:r>
+        <w:t xml:space="preserve">Export </w:t>
+      </w:r>
+      <w:proofErr w:type="gramStart"/>
+      <w:r>
+        <w:t>contacts</w:t>
+      </w:r>
+      <w:proofErr w:type="gramEnd"/>
+      <w:r>
+        <w:t xml:space="preserve"> feature</w:t>
       </w:r>
     </w:p>
     <w:p>
@@ -459,12 +460,21 @@
           <w:numId w:val="3"/>
         </w:numPr>
       </w:pPr>
+      <w:proofErr w:type="gramStart"/>
       <w:r>
         <w:rPr>
           <w:sz w:val="22"/>
           <w:szCs w:val="22"/>
         </w:rPr>
-        <w:t>Requires permissions system</w:t>
+        <w:t>Requires permissions</w:t>
+      </w:r>
+      <w:proofErr w:type="gramEnd"/>
+      <w:r>
+        <w:rPr>
+          <w:sz w:val="22"/>
+          <w:szCs w:val="22"/>
+        </w:rPr>
+        <w:t xml:space="preserve"> system</w:t>
       </w:r>
     </w:p>
     <w:p>
@@ -472,6 +482,14 @@
         <w:pStyle w:val="Heading2"/>
       </w:pPr>
       <w:r>
+        <w:t>Company Detail Page</w:t>
+      </w:r>
+    </w:p>
+    <w:p>
+      <w:pPr>
+        <w:pStyle w:val="Heading2"/>
+      </w:pPr>
+      <w:r>
         <w:t>Contacts Page</w:t>
       </w:r>
     </w:p>
@@ -484,7 +502,15 @@
         </w:numPr>
       </w:pPr>
       <w:r>
-        <w:t>Export contacts feature</w:t>
+        <w:t xml:space="preserve">Export </w:t>
+      </w:r>
+      <w:proofErr w:type="gramStart"/>
+      <w:r>
+        <w:t>contacts</w:t>
+      </w:r>
+      <w:proofErr w:type="gramEnd"/>
+      <w:r>
+        <w:t xml:space="preserve"> feature</w:t>
       </w:r>
     </w:p>
     <w:p>
@@ -511,35 +537,29 @@
           <w:numId w:val="3"/>
         </w:numPr>
       </w:pPr>
+      <w:proofErr w:type="gramStart"/>
       <w:r>
         <w:rPr>
           <w:sz w:val="22"/>
           <w:szCs w:val="22"/>
         </w:rPr>
-        <w:t>Requires permissions system</w:t>
-      </w:r>
-    </w:p>
-    <w:p>
-      <w:pPr>
-        <w:pStyle w:val="Heading2"/>
-      </w:pPr>
-      <w:r>
-        <w:t>Contact Detail Page</w:t>
-      </w:r>
-    </w:p>
-    <w:p>
-      <w:pPr>
-        <w:spacing w:after="200"/>
-      </w:pPr>
+        <w:t>Requires permissions</w:t>
+      </w:r>
+      <w:proofErr w:type="gramEnd"/>
       <w:r>
         <w:rPr>
-          <w:i/>
-          <w:iCs/>
-          <w:color w:val="64748B"/>
           <w:sz w:val="22"/>
           <w:szCs w:val="22"/>
         </w:rPr>
-        <w:t>(No open items)</w:t>
+        <w:t xml:space="preserve"> system</w:t>
+      </w:r>
+    </w:p>
+    <w:p>
+      <w:pPr>
+        <w:pStyle w:val="Heading2"/>
+      </w:pPr>
+      <w:r>
+        <w:t>Contact Detail Page</w:t>
       </w:r>
     </w:p>
     <w:p>

</xml_diff>

<commit_message>
feat: Add UserDeactivationModal with chain of command reassignment
- Add UserDeactivationModal component for user deactivation/deletion
- Implement chain of command logic for auto-assigning items to managers
- Add portal-based UserSelectDropdown with search and keyboard navigation
- Support per-section and per-item reassignment overrides
- Implement hierarchical ESC behavior (dropdown  section  modal)
- Update DEVELOPMENT_NOTES.md with new components and patterns
</commit_message>
<xml_diff>
--- a/docs/SG-Portal-TODO.docx
+++ b/docs/SG-Portal-TODO.docx
@@ -73,164 +73,10 @@
         </w:numPr>
       </w:pPr>
       <w:r>
-        <w:t>Fix user deactivation for office-assigned users</w:t>
-      </w:r>
-      <w:r>
-        <w:t xml:space="preserve"> to work the same from the list and detail page</w:t>
-      </w:r>
-    </w:p>
-    <w:p>
-      <w:pPr>
-        <w:pStyle w:val="ListParagraph"/>
-        <w:numPr>
-          <w:ilvl w:val="0"/>
-          <w:numId w:val="2"/>
-        </w:numPr>
-      </w:pPr>
-      <w:r>
-        <w:t xml:space="preserve">When </w:t>
-      </w:r>
-      <w:proofErr w:type="spellStart"/>
-      <w:r>
-        <w:t>addid</w:t>
-      </w:r>
-      <w:proofErr w:type="spellEnd"/>
-      <w:r>
-        <w:t xml:space="preserve"> new pages we need to add them to assigned user based on sales rep or assigned product if the </w:t>
-      </w:r>
-      <w:r>
-        <w:t xml:space="preserve">user has no </w:t>
-      </w:r>
-      <w:proofErr w:type="spellStart"/>
-      <w:r>
-        <w:t>accsess</w:t>
-      </w:r>
-      <w:proofErr w:type="spellEnd"/>
-      <w:r>
-        <w:t xml:space="preserve"> to the page opening the should have the option </w:t>
-      </w:r>
-      <w:proofErr w:type="spellStart"/>
-      <w:r>
-        <w:t>te</w:t>
-      </w:r>
-      <w:proofErr w:type="spellEnd"/>
-      <w:r>
-        <w:t xml:space="preserve"> request </w:t>
-      </w:r>
-      <w:proofErr w:type="spellStart"/>
-      <w:r>
-        <w:t>premittion</w:t>
-      </w:r>
-      <w:proofErr w:type="spellEnd"/>
-      <w:r>
-        <w:t xml:space="preserve"> from there </w:t>
-      </w:r>
-      <w:proofErr w:type="spellStart"/>
-      <w:r>
-        <w:t>supperviser</w:t>
-      </w:r>
-      <w:proofErr w:type="spellEnd"/>
-      <w:r>
-        <w:t xml:space="preserve"> </w:t>
-      </w:r>
-      <w:proofErr w:type="spellStart"/>
-      <w:r>
-        <w:t>with in</w:t>
-      </w:r>
-      <w:proofErr w:type="spellEnd"/>
-      <w:r>
-        <w:t xml:space="preserve"> the panel but if there supervisor has no </w:t>
-      </w:r>
-      <w:proofErr w:type="spellStart"/>
-      <w:r>
-        <w:t>accsess</w:t>
-      </w:r>
-      <w:proofErr w:type="spellEnd"/>
-      <w:r>
-        <w:t xml:space="preserve"> there to give them </w:t>
-      </w:r>
-      <w:proofErr w:type="spellStart"/>
-      <w:r>
-        <w:t>accsess</w:t>
-      </w:r>
-      <w:proofErr w:type="spellEnd"/>
-      <w:r>
-        <w:t xml:space="preserve"> they can see who the person who can give that and send them the request (this should be set up together with the </w:t>
-      </w:r>
-      <w:proofErr w:type="spellStart"/>
-      <w:r>
-        <w:t>permittions</w:t>
-      </w:r>
-      <w:proofErr w:type="spellEnd"/>
-      <w:r>
-        <w:t xml:space="preserve"> page) </w:t>
-      </w:r>
-    </w:p>
-    <w:p>
-      <w:pPr>
-        <w:pStyle w:val="ListParagraph"/>
-        <w:numPr>
-          <w:ilvl w:val="0"/>
-          <w:numId w:val="2"/>
-        </w:numPr>
-      </w:pPr>
-      <w:r>
-        <w:t>Improve reassignment list</w:t>
-      </w:r>
-    </w:p>
-    <w:p>
-      <w:pPr>
-        <w:pStyle w:val="ListParagraph"/>
-        <w:numPr>
-          <w:ilvl w:val="0"/>
-          <w:numId w:val="3"/>
-        </w:numPr>
-      </w:pPr>
-      <w:r>
-        <w:rPr>
-          <w:sz w:val="22"/>
-          <w:szCs w:val="22"/>
-        </w:rPr>
-        <w:t>Show existing assignees</w:t>
-      </w:r>
-    </w:p>
-    <w:p>
-      <w:pPr>
-        <w:pStyle w:val="ListParagraph"/>
-        <w:numPr>
-          <w:ilvl w:val="0"/>
-          <w:numId w:val="3"/>
-        </w:numPr>
-      </w:pPr>
-      <w:r>
-        <w:rPr>
-          <w:sz w:val="22"/>
-          <w:szCs w:val="22"/>
-        </w:rPr>
-        <w:t>Option to not replac</w:t>
-      </w:r>
-      <w:r>
-        <w:rPr>
-          <w:sz w:val="22"/>
-          <w:szCs w:val="22"/>
-        </w:rPr>
-        <w:t>e</w:t>
-      </w:r>
-    </w:p>
-    <w:p>
-      <w:pPr>
-        <w:pStyle w:val="ListParagraph"/>
-        <w:numPr>
-          <w:ilvl w:val="0"/>
-          <w:numId w:val="3"/>
-        </w:numPr>
-      </w:pPr>
-      <w:r>
-        <w:rPr>
-          <w:sz w:val="22"/>
-          <w:szCs w:val="22"/>
-        </w:rPr>
-        <w:t>Slug Based URL</w:t>
+        <w:t xml:space="preserve">When addid new pages we need to add them to assigned user based on sales rep or assigned product if the </w:t>
+      </w:r>
+      <w:r>
+        <w:t xml:space="preserve">user has no accsess to the page opening the should have the option te request premittion from there supperviser with in the panel but if there supervisor has no accsess there to give them accsess they can see who the person who can give that and send them the request (this should be set up together with the permittions page) </w:t>
       </w:r>
     </w:p>
     <w:p>
@@ -404,7 +250,6 @@
         <w:pStyle w:val="Heading1"/>
       </w:pPr>
       <w:r>
-        <w:lastRenderedPageBreak/>
         <w:t>Customers Panel</w:t>
       </w:r>
     </w:p>
@@ -425,15 +270,7 @@
         </w:numPr>
       </w:pPr>
       <w:r>
-        <w:t xml:space="preserve">Export </w:t>
-      </w:r>
-      <w:proofErr w:type="gramStart"/>
-      <w:r>
-        <w:t>contacts</w:t>
-      </w:r>
-      <w:proofErr w:type="gramEnd"/>
-      <w:r>
-        <w:t xml:space="preserve"> feature</w:t>
+        <w:t>Export contacts feature</w:t>
       </w:r>
     </w:p>
     <w:p>
@@ -460,21 +297,13 @@
           <w:numId w:val="3"/>
         </w:numPr>
       </w:pPr>
-      <w:proofErr w:type="gramStart"/>
       <w:r>
         <w:rPr>
           <w:sz w:val="22"/>
           <w:szCs w:val="22"/>
         </w:rPr>
-        <w:t>Requires permissions</w:t>
-      </w:r>
-      <w:proofErr w:type="gramEnd"/>
-      <w:r>
-        <w:rPr>
-          <w:sz w:val="22"/>
-          <w:szCs w:val="22"/>
-        </w:rPr>
-        <w:t xml:space="preserve"> system</w:t>
+        <w:lastRenderedPageBreak/>
+        <w:t>Requires permissions system</w:t>
       </w:r>
     </w:p>
     <w:p>
@@ -502,15 +331,7 @@
         </w:numPr>
       </w:pPr>
       <w:r>
-        <w:t xml:space="preserve">Export </w:t>
-      </w:r>
-      <w:proofErr w:type="gramStart"/>
-      <w:r>
-        <w:t>contacts</w:t>
-      </w:r>
-      <w:proofErr w:type="gramEnd"/>
-      <w:r>
-        <w:t xml:space="preserve"> feature</w:t>
+        <w:t>Export contacts feature</w:t>
       </w:r>
     </w:p>
     <w:p>
@@ -537,21 +358,12 @@
           <w:numId w:val="3"/>
         </w:numPr>
       </w:pPr>
-      <w:proofErr w:type="gramStart"/>
       <w:r>
         <w:rPr>
           <w:sz w:val="22"/>
           <w:szCs w:val="22"/>
         </w:rPr>
-        <w:t>Requires permissions</w:t>
-      </w:r>
-      <w:proofErr w:type="gramEnd"/>
-      <w:r>
-        <w:rPr>
-          <w:sz w:val="22"/>
-          <w:szCs w:val="22"/>
-        </w:rPr>
-        <w:t xml:space="preserve"> system</w:t>
+        <w:t>Requires permissions system</w:t>
       </w:r>
     </w:p>
     <w:p>
@@ -748,55 +560,55 @@
         <w:pStyle w:val="Heading2"/>
       </w:pPr>
       <w:r>
+        <w:t>Invoices Page</w:t>
+      </w:r>
+    </w:p>
+    <w:p>
+      <w:pPr>
+        <w:pStyle w:val="ListParagraph"/>
+        <w:numPr>
+          <w:ilvl w:val="0"/>
+          <w:numId w:val="2"/>
+        </w:numPr>
+      </w:pPr>
+      <w:r>
+        <w:t>Design new data model</w:t>
+      </w:r>
+    </w:p>
+    <w:p>
+      <w:pPr>
+        <w:pStyle w:val="ListParagraph"/>
+        <w:numPr>
+          <w:ilvl w:val="0"/>
+          <w:numId w:val="2"/>
+        </w:numPr>
+      </w:pPr>
+      <w:r>
+        <w:t>Create invoices store</w:t>
+      </w:r>
+    </w:p>
+    <w:p>
+      <w:pPr>
+        <w:pStyle w:val="ListParagraph"/>
+        <w:numPr>
+          <w:ilvl w:val="0"/>
+          <w:numId w:val="2"/>
+        </w:numPr>
+      </w:pPr>
+      <w:r>
+        <w:t>Build invoices list page</w:t>
+      </w:r>
+    </w:p>
+    <w:p>
+      <w:pPr>
+        <w:pStyle w:val="ListParagraph"/>
+        <w:numPr>
+          <w:ilvl w:val="0"/>
+          <w:numId w:val="2"/>
+        </w:numPr>
+      </w:pPr>
+      <w:r>
         <w:lastRenderedPageBreak/>
-        <w:t>Invoices Page</w:t>
-      </w:r>
-    </w:p>
-    <w:p>
-      <w:pPr>
-        <w:pStyle w:val="ListParagraph"/>
-        <w:numPr>
-          <w:ilvl w:val="0"/>
-          <w:numId w:val="2"/>
-        </w:numPr>
-      </w:pPr>
-      <w:r>
-        <w:t>Design new data model</w:t>
-      </w:r>
-    </w:p>
-    <w:p>
-      <w:pPr>
-        <w:pStyle w:val="ListParagraph"/>
-        <w:numPr>
-          <w:ilvl w:val="0"/>
-          <w:numId w:val="2"/>
-        </w:numPr>
-      </w:pPr>
-      <w:r>
-        <w:t>Create invoices store</w:t>
-      </w:r>
-    </w:p>
-    <w:p>
-      <w:pPr>
-        <w:pStyle w:val="ListParagraph"/>
-        <w:numPr>
-          <w:ilvl w:val="0"/>
-          <w:numId w:val="2"/>
-        </w:numPr>
-      </w:pPr>
-      <w:r>
-        <w:t>Build invoices list page</w:t>
-      </w:r>
-    </w:p>
-    <w:p>
-      <w:pPr>
-        <w:pStyle w:val="ListParagraph"/>
-        <w:numPr>
-          <w:ilvl w:val="0"/>
-          <w:numId w:val="2"/>
-        </w:numPr>
-      </w:pPr>
-      <w:r>
         <w:t>Build invoice detail page</w:t>
       </w:r>
     </w:p>
@@ -841,17 +653,8 @@
           <w:sz w:val="22"/>
           <w:szCs w:val="22"/>
         </w:rPr>
-        <w:t xml:space="preserve">Currently uses base64 in </w:t>
-      </w:r>
-      <w:proofErr w:type="spellStart"/>
-      <w:r>
-        <w:rPr>
-          <w:sz w:val="22"/>
-          <w:szCs w:val="22"/>
-        </w:rPr>
-        <w:t>localStorage</w:t>
-      </w:r>
-      <w:proofErr w:type="spellEnd"/>
+        <w:t>Currently uses base64 in localStorage</w:t>
+      </w:r>
     </w:p>
     <w:p>
       <w:pPr>

</xml_diff>

<commit_message>
Add Tasks page with DataTable, filter improvements, and form enhancements
</commit_message>
<xml_diff>
--- a/docs/SG-Portal-TODO.docx
+++ b/docs/SG-Portal-TODO.docx
@@ -692,6 +692,61 @@
         <w:t>Add notification settings as panels are updated</w:t>
       </w:r>
     </w:p>
+    <w:p/>
+    <w:p/>
+    <w:p>
+      <w:pPr>
+        <w:pStyle w:val="Heading1"/>
+      </w:pPr>
+      <w:r>
+        <w:t>Tasks Page</w:t>
+      </w:r>
+    </w:p>
+    <w:p>
+      <w:pPr>
+        <w:pStyle w:val="Heading2"/>
+      </w:pPr>
+      <w:r>
+        <w:t>Adding new task</w:t>
+      </w:r>
+    </w:p>
+    <w:p>
+      <w:pPr>
+        <w:pStyle w:val="ListParagraph"/>
+        <w:numPr>
+          <w:ilvl w:val="0"/>
+          <w:numId w:val="3"/>
+        </w:numPr>
+      </w:pPr>
+      <w:r>
+        <w:t>And have the contect person that’s linked to that item for the task auto selected based on the linked project and have a add icon to add more people for the task</w:t>
+      </w:r>
+    </w:p>
+    <w:p>
+      <w:pPr>
+        <w:pStyle w:val="ListParagraph"/>
+        <w:numPr>
+          <w:ilvl w:val="0"/>
+          <w:numId w:val="3"/>
+        </w:numPr>
+      </w:pPr>
+      <w:r>
+        <w:t>Make all dropdown fields even</w:t>
+      </w:r>
+    </w:p>
+    <w:p>
+      <w:pPr>
+        <w:pStyle w:val="ListParagraph"/>
+        <w:numPr>
+          <w:ilvl w:val="0"/>
+          <w:numId w:val="3"/>
+        </w:numPr>
+      </w:pPr>
+      <w:r>
+        <w:t>Need to make a lot more changes check pipdrive for items that’s needed</w:t>
+      </w:r>
+    </w:p>
+    <w:p/>
     <w:p>
       <w:r>
         <w:br w:type="page"/>
@@ -1658,6 +1713,7 @@
   </w:style>
   <w:style w:type="paragraph" w:styleId="Heading1">
     <w:name w:val="heading 1"/>
+    <w:link w:val="Heading1Char"/>
     <w:uiPriority w:val="9"/>
     <w:qFormat/>
     <w:pPr>
@@ -1674,6 +1730,7 @@
   </w:style>
   <w:style w:type="paragraph" w:styleId="Heading2">
     <w:name w:val="heading 2"/>
+    <w:link w:val="Heading2Char"/>
     <w:uiPriority w:val="9"/>
     <w:unhideWhenUsed/>
     <w:qFormat/>
@@ -1832,6 +1889,34 @@
     <w:rPr>
       <w:sz w:val="20"/>
       <w:szCs w:val="20"/>
+    </w:rPr>
+  </w:style>
+  <w:style w:type="character" w:customStyle="1" w:styleId="Heading1Char">
+    <w:name w:val="Heading 1 Char"/>
+    <w:basedOn w:val="DefaultParagraphFont"/>
+    <w:link w:val="Heading1"/>
+    <w:uiPriority w:val="9"/>
+    <w:rsid w:val="008D2D9E"/>
+    <w:rPr>
+      <w:b/>
+      <w:bCs/>
+      <w:color w:val="1E40AF"/>
+      <w:sz w:val="36"/>
+      <w:szCs w:val="36"/>
+    </w:rPr>
+  </w:style>
+  <w:style w:type="character" w:customStyle="1" w:styleId="Heading2Char">
+    <w:name w:val="Heading 2 Char"/>
+    <w:basedOn w:val="DefaultParagraphFont"/>
+    <w:link w:val="Heading2"/>
+    <w:uiPriority w:val="9"/>
+    <w:rsid w:val="008D2D9E"/>
+    <w:rPr>
+      <w:b/>
+      <w:bCs/>
+      <w:color w:val="334155"/>
+      <w:sz w:val="28"/>
+      <w:szCs w:val="28"/>
     </w:rPr>
   </w:style>
 </w:styles>

</xml_diff>

<commit_message>
fixed some items in the task page
</commit_message>
<xml_diff>
--- a/docs/SG-Portal-TODO.docx
+++ b/docs/SG-Portal-TODO.docx
@@ -73,82 +73,10 @@
         </w:numPr>
       </w:pPr>
       <w:r>
-        <w:t xml:space="preserve">When </w:t>
-      </w:r>
-      <w:proofErr w:type="spellStart"/>
-      <w:r>
-        <w:t>addid</w:t>
-      </w:r>
-      <w:proofErr w:type="spellEnd"/>
-      <w:r>
-        <w:t xml:space="preserve"> new pages we need to add them to assigned user based on sales rep or assigned product if the </w:t>
-      </w:r>
-      <w:r>
-        <w:t xml:space="preserve">user has no </w:t>
-      </w:r>
-      <w:proofErr w:type="spellStart"/>
-      <w:r>
-        <w:t>accsess</w:t>
-      </w:r>
-      <w:proofErr w:type="spellEnd"/>
-      <w:r>
-        <w:t xml:space="preserve"> to the page opening the should have the option </w:t>
-      </w:r>
-      <w:proofErr w:type="spellStart"/>
-      <w:r>
-        <w:t>te</w:t>
-      </w:r>
-      <w:proofErr w:type="spellEnd"/>
-      <w:r>
-        <w:t xml:space="preserve"> request </w:t>
-      </w:r>
-      <w:proofErr w:type="spellStart"/>
-      <w:r>
-        <w:t>premittion</w:t>
-      </w:r>
-      <w:proofErr w:type="spellEnd"/>
-      <w:r>
-        <w:t xml:space="preserve"> from there </w:t>
-      </w:r>
-      <w:proofErr w:type="spellStart"/>
-      <w:r>
-        <w:t>supperviser</w:t>
-      </w:r>
-      <w:proofErr w:type="spellEnd"/>
-      <w:r>
-        <w:t xml:space="preserve"> </w:t>
-      </w:r>
-      <w:proofErr w:type="spellStart"/>
-      <w:r>
-        <w:t>with in</w:t>
-      </w:r>
-      <w:proofErr w:type="spellEnd"/>
-      <w:r>
-        <w:t xml:space="preserve"> the panel but if there supervisor has no </w:t>
-      </w:r>
-      <w:proofErr w:type="spellStart"/>
-      <w:r>
-        <w:t>accsess</w:t>
-      </w:r>
-      <w:proofErr w:type="spellEnd"/>
-      <w:r>
-        <w:t xml:space="preserve"> there to give them </w:t>
-      </w:r>
-      <w:proofErr w:type="spellStart"/>
-      <w:r>
-        <w:t>accsess</w:t>
-      </w:r>
-      <w:proofErr w:type="spellEnd"/>
-      <w:r>
-        <w:t xml:space="preserve"> they can see who the person who can give that and send them the request (this should be set up together with the </w:t>
-      </w:r>
-      <w:proofErr w:type="spellStart"/>
-      <w:r>
-        <w:t>permittions</w:t>
-      </w:r>
-      <w:proofErr w:type="spellEnd"/>
-      <w:r>
-        <w:t xml:space="preserve"> page) </w:t>
+        <w:t xml:space="preserve">When addid new pages we need to add them to assigned user based on sales rep or assigned product if the </w:t>
+      </w:r>
+      <w:r>
+        <w:t xml:space="preserve">user has no accsess to the page opening the should have the option te request premittion from there supperviser with in the panel but if there supervisor has no accsess there to give them accsess they can see who the person who can give that and send them the request (this should be set up together with the permittions page) </w:t>
       </w:r>
     </w:p>
     <w:p>
@@ -342,15 +270,7 @@
         </w:numPr>
       </w:pPr>
       <w:r>
-        <w:t xml:space="preserve">Export </w:t>
-      </w:r>
-      <w:proofErr w:type="gramStart"/>
-      <w:r>
-        <w:t>contacts</w:t>
-      </w:r>
-      <w:proofErr w:type="gramEnd"/>
-      <w:r>
-        <w:t xml:space="preserve"> feature</w:t>
+        <w:t>Export contacts feature</w:t>
       </w:r>
     </w:p>
     <w:p>
@@ -377,58 +297,57 @@
           <w:numId w:val="3"/>
         </w:numPr>
       </w:pPr>
-      <w:proofErr w:type="gramStart"/>
       <w:r>
         <w:rPr>
           <w:sz w:val="22"/>
           <w:szCs w:val="22"/>
         </w:rPr>
         <w:lastRenderedPageBreak/>
-        <w:t>Requires permissions</w:t>
-      </w:r>
-      <w:proofErr w:type="gramEnd"/>
+        <w:t>Requires permissions system</w:t>
+      </w:r>
+    </w:p>
+    <w:p>
+      <w:pPr>
+        <w:pStyle w:val="Heading2"/>
+      </w:pPr>
+      <w:r>
+        <w:t>Company Detail Page</w:t>
+      </w:r>
+    </w:p>
+    <w:p>
+      <w:pPr>
+        <w:pStyle w:val="Heading2"/>
+      </w:pPr>
+      <w:r>
+        <w:t>Contacts Page</w:t>
+      </w:r>
+    </w:p>
+    <w:p>
+      <w:pPr>
+        <w:pStyle w:val="ListParagraph"/>
+        <w:numPr>
+          <w:ilvl w:val="0"/>
+          <w:numId w:val="2"/>
+        </w:numPr>
+      </w:pPr>
+      <w:r>
+        <w:t>Export contacts feature</w:t>
+      </w:r>
+    </w:p>
+    <w:p>
+      <w:pPr>
+        <w:pStyle w:val="ListParagraph"/>
+        <w:numPr>
+          <w:ilvl w:val="0"/>
+          <w:numId w:val="3"/>
+        </w:numPr>
+      </w:pPr>
       <w:r>
         <w:rPr>
           <w:sz w:val="22"/>
           <w:szCs w:val="22"/>
         </w:rPr>
-        <w:t xml:space="preserve"> system</w:t>
-      </w:r>
-    </w:p>
-    <w:p>
-      <w:pPr>
-        <w:pStyle w:val="Heading2"/>
-      </w:pPr>
-      <w:r>
-        <w:t>Company Detail Page</w:t>
-      </w:r>
-    </w:p>
-    <w:p>
-      <w:pPr>
-        <w:pStyle w:val="Heading2"/>
-      </w:pPr>
-      <w:r>
-        <w:t>Contacts Page</w:t>
-      </w:r>
-    </w:p>
-    <w:p>
-      <w:pPr>
-        <w:pStyle w:val="ListParagraph"/>
-        <w:numPr>
-          <w:ilvl w:val="0"/>
-          <w:numId w:val="2"/>
-        </w:numPr>
-      </w:pPr>
-      <w:r>
-        <w:t xml:space="preserve">Export </w:t>
-      </w:r>
-      <w:proofErr w:type="gramStart"/>
-      <w:r>
-        <w:t>contacts</w:t>
-      </w:r>
-      <w:proofErr w:type="gramEnd"/>
-      <w:r>
-        <w:t xml:space="preserve"> feature</w:t>
+        <w:t>Requires audit system first</w:t>
       </w:r>
     </w:p>
     <w:p>
@@ -444,32 +363,7 @@
           <w:sz w:val="22"/>
           <w:szCs w:val="22"/>
         </w:rPr>
-        <w:t>Requires audit system first</w:t>
-      </w:r>
-    </w:p>
-    <w:p>
-      <w:pPr>
-        <w:pStyle w:val="ListParagraph"/>
-        <w:numPr>
-          <w:ilvl w:val="0"/>
-          <w:numId w:val="3"/>
-        </w:numPr>
-      </w:pPr>
-      <w:proofErr w:type="gramStart"/>
-      <w:r>
-        <w:rPr>
-          <w:sz w:val="22"/>
-          <w:szCs w:val="22"/>
-        </w:rPr>
-        <w:t>Requires permissions</w:t>
-      </w:r>
-      <w:proofErr w:type="gramEnd"/>
-      <w:r>
-        <w:rPr>
-          <w:sz w:val="22"/>
-          <w:szCs w:val="22"/>
-        </w:rPr>
-        <w:t xml:space="preserve"> system</w:t>
+        <w:t>Requires permissions system</w:t>
       </w:r>
     </w:p>
     <w:p>
@@ -759,31 +653,22 @@
           <w:sz w:val="22"/>
           <w:szCs w:val="22"/>
         </w:rPr>
-        <w:t xml:space="preserve">Currently uses base64 in </w:t>
-      </w:r>
-      <w:proofErr w:type="spellStart"/>
+        <w:t>Currently uses base64 in localStorage</w:t>
+      </w:r>
+    </w:p>
+    <w:p>
+      <w:pPr>
+        <w:pStyle w:val="ListParagraph"/>
+        <w:numPr>
+          <w:ilvl w:val="0"/>
+          <w:numId w:val="3"/>
+        </w:numPr>
+      </w:pPr>
       <w:r>
         <w:rPr>
           <w:sz w:val="22"/>
           <w:szCs w:val="22"/>
         </w:rPr>
-        <w:t>localStorage</w:t>
-      </w:r>
-      <w:proofErr w:type="spellEnd"/>
-    </w:p>
-    <w:p>
-      <w:pPr>
-        <w:pStyle w:val="ListParagraph"/>
-        <w:numPr>
-          <w:ilvl w:val="0"/>
-          <w:numId w:val="3"/>
-        </w:numPr>
-      </w:pPr>
-      <w:r>
-        <w:rPr>
-          <w:sz w:val="22"/>
-          <w:szCs w:val="22"/>
-        </w:rPr>
         <w:t>Need permanent URL from server</w:t>
       </w:r>
     </w:p>
@@ -822,13 +707,8 @@
         <w:pStyle w:val="Heading2"/>
       </w:pPr>
       <w:r>
-        <w:t xml:space="preserve">Adding new </w:t>
-      </w:r>
-      <w:proofErr w:type="gramStart"/>
-      <w:r>
-        <w:t>task</w:t>
-      </w:r>
-      <w:proofErr w:type="gramEnd"/>
+        <w:t>Adding new task</w:t>
+      </w:r>
     </w:p>
     <w:p>
       <w:pPr>
@@ -839,15 +719,7 @@
         </w:numPr>
       </w:pPr>
       <w:r>
-        <w:t xml:space="preserve">And have the </w:t>
-      </w:r>
-      <w:proofErr w:type="spellStart"/>
-      <w:r>
-        <w:t>contect</w:t>
-      </w:r>
-      <w:proofErr w:type="spellEnd"/>
-      <w:r>
-        <w:t xml:space="preserve"> person that’s linked to that item for the task auto selected based on the linked project and have a add icon to add more people for the task</w:t>
+        <w:t>And have the contect person that’s linked to that item for the task auto selected based on the linked project and have a add icon to add more people for the task</w:t>
       </w:r>
     </w:p>
     <w:p>
@@ -870,6 +742,217 @@
           <w:numId w:val="3"/>
         </w:numPr>
       </w:pPr>
+      <w:r>
+        <w:t xml:space="preserve">  </w:t>
+      </w:r>
+      <w:r>
+        <w:rPr>
+          <w:b/>
+          <w:bCs/>
+        </w:rPr>
+        <w:t>Recurring Tasks</w:t>
+      </w:r>
+      <w:r>
+        <w:t xml:space="preserve"> - Add recurrence settings (daily, weekly, monthly) </w:t>
+      </w:r>
+    </w:p>
+    <w:p>
+      <w:pPr>
+        <w:pStyle w:val="ListParagraph"/>
+        <w:numPr>
+          <w:ilvl w:val="0"/>
+          <w:numId w:val="3"/>
+        </w:numPr>
+      </w:pPr>
+      <w:r>
+        <w:t xml:space="preserve">  </w:t>
+      </w:r>
+      <w:r>
+        <w:rPr>
+          <w:b/>
+          <w:bCs/>
+        </w:rPr>
+        <w:t>Task Dependencies</w:t>
+      </w:r>
+      <w:r>
+        <w:t xml:space="preserve"> - Link tasks that depend on other tasks </w:t>
+      </w:r>
+    </w:p>
+    <w:p>
+      <w:pPr>
+        <w:pStyle w:val="ListParagraph"/>
+        <w:numPr>
+          <w:ilvl w:val="0"/>
+          <w:numId w:val="3"/>
+        </w:numPr>
+      </w:pPr>
+      <w:r>
+        <w:t xml:space="preserve">  </w:t>
+      </w:r>
+      <w:r>
+        <w:rPr>
+          <w:b/>
+          <w:bCs/>
+        </w:rPr>
+        <w:t>Bulk Actions</w:t>
+      </w:r>
+      <w:r>
+        <w:t xml:space="preserve"> - Select multiple tasks and perform actions (delete, reassign, change status) </w:t>
+      </w:r>
+    </w:p>
+    <w:p>
+      <w:pPr>
+        <w:pStyle w:val="ListParagraph"/>
+        <w:numPr>
+          <w:ilvl w:val="0"/>
+          <w:numId w:val="3"/>
+        </w:numPr>
+      </w:pPr>
+      <w:r>
+        <w:t xml:space="preserve">  </w:t>
+      </w:r>
+      <w:r>
+        <w:rPr>
+          <w:b/>
+          <w:bCs/>
+        </w:rPr>
+        <w:t>Task Comments/Activity Log</w:t>
+      </w:r>
+      <w:r>
+        <w:t xml:space="preserve"> - Add conversation/history to tasks </w:t>
+      </w:r>
+    </w:p>
+    <w:p>
+      <w:pPr>
+        <w:pStyle w:val="ListParagraph"/>
+        <w:numPr>
+          <w:ilvl w:val="0"/>
+          <w:numId w:val="3"/>
+        </w:numPr>
+      </w:pPr>
+      <w:r>
+        <w:t xml:space="preserve">  </w:t>
+      </w:r>
+      <w:r>
+        <w:rPr>
+          <w:b/>
+          <w:bCs/>
+        </w:rPr>
+        <w:t>Drag &amp; Drop</w:t>
+      </w:r>
+      <w:r>
+        <w:t xml:space="preserve"> - Drag tasks in calendar or between statuses </w:t>
+      </w:r>
+    </w:p>
+    <w:p>
+      <w:pPr>
+        <w:pStyle w:val="ListParagraph"/>
+        <w:numPr>
+          <w:ilvl w:val="0"/>
+          <w:numId w:val="3"/>
+        </w:numPr>
+      </w:pPr>
+      <w:r>
+        <w:t xml:space="preserve">  </w:t>
+      </w:r>
+      <w:r>
+        <w:rPr>
+          <w:b/>
+          <w:bCs/>
+        </w:rPr>
+        <w:t>Subtasks/Checklists</w:t>
+      </w:r>
+      <w:r>
+        <w:t xml:space="preserve"> - Add nested subtasks to tasks </w:t>
+      </w:r>
+    </w:p>
+    <w:p>
+      <w:pPr>
+        <w:pStyle w:val="ListParagraph"/>
+        <w:numPr>
+          <w:ilvl w:val="0"/>
+          <w:numId w:val="3"/>
+        </w:numPr>
+      </w:pPr>
+      <w:r>
+        <w:t xml:space="preserve">  </w:t>
+      </w:r>
+      <w:r>
+        <w:rPr>
+          <w:b/>
+          <w:bCs/>
+        </w:rPr>
+        <w:t>Time Tracking</w:t>
+      </w:r>
+      <w:r>
+        <w:t xml:space="preserve"> - Track time spent on tasks </w:t>
+      </w:r>
+    </w:p>
+    <w:p>
+      <w:pPr>
+        <w:pStyle w:val="ListParagraph"/>
+        <w:numPr>
+          <w:ilvl w:val="0"/>
+          <w:numId w:val="3"/>
+        </w:numPr>
+      </w:pPr>
+      <w:r>
+        <w:t xml:space="preserve">  </w:t>
+      </w:r>
+      <w:r>
+        <w:rPr>
+          <w:b/>
+          <w:bCs/>
+        </w:rPr>
+        <w:t>Notifications/Reminders</w:t>
+      </w:r>
+      <w:r>
+        <w:t xml:space="preserve"> - Set up task reminders </w:t>
+      </w:r>
+    </w:p>
+    <w:p>
+      <w:pPr>
+        <w:pStyle w:val="ListParagraph"/>
+        <w:numPr>
+          <w:ilvl w:val="0"/>
+          <w:numId w:val="3"/>
+        </w:numPr>
+      </w:pPr>
+      <w:r>
+        <w:t xml:space="preserve">  </w:t>
+      </w:r>
+      <w:r>
+        <w:rPr>
+          <w:b/>
+          <w:bCs/>
+        </w:rPr>
+        <w:t>Kanban View</w:t>
+      </w:r>
+      <w:r>
+        <w:t xml:space="preserve"> - Add a board view grouped by status </w:t>
+      </w:r>
+    </w:p>
+    <w:p>
+      <w:pPr>
+        <w:pStyle w:val="ListParagraph"/>
+        <w:numPr>
+          <w:ilvl w:val="0"/>
+          <w:numId w:val="3"/>
+        </w:numPr>
+      </w:pPr>
+      <w:r>
+        <w:t xml:space="preserve">  </w:t>
+      </w:r>
+      <w:r>
+        <w:rPr>
+          <w:b/>
+          <w:bCs/>
+        </w:rPr>
+        <w:t>Task Templates</w:t>
+      </w:r>
+      <w:r>
+        <w:t xml:space="preserve"> - Create reusable task templates</w:t>
+      </w:r>
     </w:p>
     <w:p/>
     <w:p>
@@ -1931,7 +2014,6 @@
   <w:style w:type="character" w:default="1" w:styleId="DefaultParagraphFont">
     <w:name w:val="Default Paragraph Font"/>
     <w:uiPriority w:val="1"/>
-    <w:semiHidden/>
     <w:unhideWhenUsed/>
   </w:style>
   <w:style w:type="table" w:default="1" w:styleId="TableNormal">

</xml_diff>